<commit_message>
add us field artillery
</commit_message>
<xml_diff>
--- a/英美编制/独立155加农炮营.docx
+++ b/英美编制/独立155加农炮营.docx
@@ -600,44 +600,38 @@
           <w:color w:val="C00000"/>
           <w:lang w:val="en-US" w:eastAsia="zh-CN"/>
         </w:rPr>
-        <w:t xml:space="preserve">弹药火车 </w:t>
-      </w:r>
-      <w:r>
+        <w:t>弹药火车 62人</w:t>
+      </w:r>
+    </w:p>
+    <w:p>
+      <w:pPr>
+        <w:ind w:left="1680" w:leftChars="0" w:firstLine="420" w:firstLineChars="0"/>
+        <w:rPr>
+          <w:rFonts w:hint="eastAsia"/>
+          <w:lang w:val="en-US" w:eastAsia="zh-CN"/>
+        </w:rPr>
+      </w:pPr>
+      <w:r>
+        <w:rPr>
+          <w:rFonts w:hint="eastAsia"/>
+          <w:lang w:val="en-US" w:eastAsia="zh-CN"/>
+        </w:rPr>
+        <w:t>排部（弹药官、弹药军士、代理、机枪射手、卡车司机、机枪射手X2、无线电员）</w:t>
+      </w:r>
+    </w:p>
+    <w:p>
+      <w:pPr>
+        <w:ind w:left="1680" w:leftChars="0" w:firstLine="420" w:firstLineChars="0"/>
         <w:rPr>
           <w:rFonts w:hint="eastAsia"/>
           <w:color w:val="C00000"/>
           <w:lang w:val="en-US" w:eastAsia="zh-CN"/>
         </w:rPr>
-        <w:t>62人</w:t>
-      </w:r>
-    </w:p>
-    <w:p>
-      <w:pPr>
-        <w:ind w:left="1680" w:leftChars="0" w:firstLine="420" w:firstLineChars="0"/>
-        <w:rPr>
-          <w:rFonts w:hint="eastAsia"/>
-          <w:lang w:val="en-US" w:eastAsia="zh-CN"/>
-        </w:rPr>
-      </w:pPr>
-      <w:r>
-        <w:rPr>
-          <w:rFonts w:hint="eastAsia"/>
-          <w:lang w:val="en-US" w:eastAsia="zh-CN"/>
-        </w:rPr>
-        <w:t>排部（弹药官、弹药军士、代理、机枪射手、卡车司机、机枪射手X2、无线电员）</w:t>
-      </w:r>
-    </w:p>
-    <w:p>
-      <w:pPr>
-        <w:ind w:left="1680" w:leftChars="0" w:firstLine="420" w:firstLineChars="0"/>
-        <w:rPr>
-          <w:rFonts w:hint="eastAsia"/>
-          <w:lang w:val="en-US" w:eastAsia="zh-CN"/>
-        </w:rPr>
-      </w:pPr>
-      <w:r>
-        <w:rPr>
-          <w:rFonts w:hint="eastAsia"/>
+      </w:pPr>
+      <w:r>
+        <w:rPr>
+          <w:rFonts w:hint="eastAsia"/>
+          <w:color w:val="C00000"/>
           <w:lang w:val="en-US" w:eastAsia="zh-CN"/>
         </w:rPr>
         <w:t>弹药班一（军士、卡车司机X6、汽修工X12）</w:t>
@@ -648,13 +642,14 @@
         <w:ind w:left="1680" w:leftChars="0" w:firstLine="420" w:firstLineChars="0"/>
         <w:rPr>
           <w:rFonts w:hint="default"/>
-          <w:lang w:val="en-US" w:eastAsia="zh-CN"/>
-        </w:rPr>
-      </w:pPr>
-      <w:r>
-        <w:rPr>
-          <w:rFonts w:hint="eastAsia"/>
-          <w:color w:val="0000FF"/>
+          <w:color w:val="C00000"/>
+          <w:lang w:val="en-US" w:eastAsia="zh-CN"/>
+        </w:rPr>
+      </w:pPr>
+      <w:r>
+        <w:rPr>
+          <w:rFonts w:hint="eastAsia"/>
+          <w:color w:val="C00000"/>
           <w:lang w:val="en-US" w:eastAsia="zh-CN"/>
         </w:rPr>
         <w:t>2.5t卡车X3、2.5t短轴距卡车X3、M10弹药拖车X6、火箭筒X2</w:t>
@@ -691,6 +686,8 @@
         </w:rPr>
         <w:t>弹药班三</w:t>
       </w:r>
+      <w:bookmarkStart w:id="0" w:name="_GoBack"/>
+      <w:bookmarkEnd w:id="0"/>
     </w:p>
     <w:p>
       <w:pPr>
@@ -872,19 +869,7 @@
           <w:szCs w:val="21"/>
           <w:lang w:val="en-US" w:eastAsia="zh-CN"/>
         </w:rPr>
-        <w:t>勤务连弹药火车的一个班和火力排弹药班形成一个第5分队：2.5t CCKW X8、</w:t>
-      </w:r>
-      <w:bookmarkStart w:id="0" w:name="_GoBack"/>
-      <w:bookmarkEnd w:id="0"/>
-      <w:r>
-        <w:rPr>
-          <w:rFonts w:hint="eastAsia" w:ascii="宋体" w:hAnsi="宋体" w:eastAsia="宋体" w:cs="宋体"/>
-          <w:color w:val="00B050"/>
-          <w:sz w:val="21"/>
-          <w:szCs w:val="21"/>
-          <w:lang w:val="en-US" w:eastAsia="zh-CN"/>
-        </w:rPr>
-        <w:t>3/4t皮卡、1/4t吉普</w:t>
+        <w:t>勤务连弹药火车的一个班和火力排弹药班形成一个第5分队：2.5t CCKW X8、3/4t皮卡、1/4t吉普</w:t>
       </w:r>
       <w:r>
         <w:rPr>

</xml_diff>